<commit_message>
Added high fidelity part
</commit_message>
<xml_diff>
--- a/report/coursework-3-report.docx
+++ b/report/coursework-3-report.docx
@@ -1,6 +1,6 @@
 
 <file path=word/document.xml><?xml version="1.0" encoding="utf-8"?>
-<w:document xmlns:wpc="http://schemas.microsoft.com/office/word/2010/wordprocessingCanvas" xmlns:mo="http://schemas.microsoft.com/office/mac/office/2008/main" xmlns:mc="http://schemas.openxmlformats.org/markup-compatibility/2006" xmlns:mv="urn:schemas-microsoft-com:mac:vml" xmlns:o="urn:schemas-microsoft-com:office:office" xmlns:r="http://schemas.openxmlformats.org/officeDocument/2006/relationships" xmlns:m="http://schemas.openxmlformats.org/officeDocument/2006/math" xmlns:v="urn:schemas-microsoft-com:vml" xmlns:wp14="http://schemas.microsoft.com/office/word/2010/wordprocessingDrawing" xmlns:wp="http://schemas.openxmlformats.org/drawingml/2006/wordprocessingDrawing" xmlns:w10="urn:schemas-microsoft-com:office:word" xmlns:w="http://schemas.openxmlformats.org/wordprocessingml/2006/main" xmlns:w14="http://schemas.microsoft.com/office/word/2010/wordml" xmlns:w15="http://schemas.microsoft.com/office/word/2012/wordml" xmlns:wpg="http://schemas.microsoft.com/office/word/2010/wordprocessingGroup" xmlns:wpi="http://schemas.microsoft.com/office/word/2010/wordprocessingInk" xmlns:wne="http://schemas.microsoft.com/office/word/2006/wordml" xmlns:wps="http://schemas.microsoft.com/office/word/2010/wordprocessingShape" mc:Ignorable="w14 w15 wp14">
+<w:document xmlns:wpc="http://schemas.microsoft.com/office/word/2010/wordprocessingCanvas" xmlns:cx="http://schemas.microsoft.com/office/drawing/2014/chartex" xmlns:cx1="http://schemas.microsoft.com/office/drawing/2015/9/8/chartex" xmlns:cx2="http://schemas.microsoft.com/office/drawing/2015/10/21/chartex" xmlns:cx3="http://schemas.microsoft.com/office/drawing/2016/5/9/chartex" xmlns:cx4="http://schemas.microsoft.com/office/drawing/2016/5/10/chartex" xmlns:cx5="http://schemas.microsoft.com/office/drawing/2016/5/11/chartex" xmlns:cx6="http://schemas.microsoft.com/office/drawing/2016/5/12/chartex" xmlns:cx7="http://schemas.microsoft.com/office/drawing/2016/5/13/chartex" xmlns:cx8="http://schemas.microsoft.com/office/drawing/2016/5/14/chartex" xmlns:mc="http://schemas.openxmlformats.org/markup-compatibility/2006" xmlns:aink="http://schemas.microsoft.com/office/drawing/2016/ink" xmlns:am3d="http://schemas.microsoft.com/office/drawing/2017/model3d" xmlns:o="urn:schemas-microsoft-com:office:office" xmlns:r="http://schemas.openxmlformats.org/officeDocument/2006/relationships" xmlns:m="http://schemas.openxmlformats.org/officeDocument/2006/math" xmlns:v="urn:schemas-microsoft-com:vml" xmlns:wp14="http://schemas.microsoft.com/office/word/2010/wordprocessingDrawing" xmlns:wp="http://schemas.openxmlformats.org/drawingml/2006/wordprocessingDrawing" xmlns:w10="urn:schemas-microsoft-com:office:word" xmlns:w="http://schemas.openxmlformats.org/wordprocessingml/2006/main" xmlns:w14="http://schemas.microsoft.com/office/word/2010/wordml" xmlns:w15="http://schemas.microsoft.com/office/word/2012/wordml" xmlns:w16cid="http://schemas.microsoft.com/office/word/2016/wordml/cid" xmlns:w16se="http://schemas.microsoft.com/office/word/2015/wordml/symex" xmlns:wpg="http://schemas.microsoft.com/office/word/2010/wordprocessingGroup" xmlns:wpi="http://schemas.microsoft.com/office/word/2010/wordprocessingInk" xmlns:wne="http://schemas.microsoft.com/office/word/2006/wordml" xmlns:wps="http://schemas.microsoft.com/office/word/2010/wordprocessingShape" mc:Ignorable="w14 w15 w16se w16cid wp14">
   <w:body>
     <w:p>
       <w:pPr>
@@ -206,9 +206,11 @@
               <w:jc w:val="center"/>
               <w:cnfStyle w:val="000000000000" w:firstRow="0" w:lastRow="0" w:firstColumn="0" w:lastColumn="0" w:oddVBand="0" w:evenVBand="0" w:oddHBand="0" w:evenHBand="0" w:firstRowFirstColumn="0" w:firstRowLastColumn="0" w:lastRowFirstColumn="0" w:lastRowLastColumn="0"/>
             </w:pPr>
+            <w:proofErr w:type="spellStart"/>
             <w:r>
               <w:t>Vincey</w:t>
             </w:r>
+            <w:proofErr w:type="spellEnd"/>
           </w:p>
         </w:tc>
         <w:tc>
@@ -382,9 +384,11 @@
               <w:jc w:val="center"/>
               <w:cnfStyle w:val="000000000000" w:firstRow="0" w:lastRow="0" w:firstColumn="0" w:lastColumn="0" w:oddVBand="0" w:evenVBand="0" w:oddHBand="0" w:evenHBand="0" w:firstRowFirstColumn="0" w:firstRowLastColumn="0" w:lastRowFirstColumn="0" w:lastRowLastColumn="0"/>
             </w:pPr>
+            <w:proofErr w:type="spellStart"/>
             <w:r>
               <w:t>Geron</w:t>
             </w:r>
+            <w:proofErr w:type="spellEnd"/>
           </w:p>
         </w:tc>
         <w:tc>
@@ -447,9 +451,11 @@
               <w:jc w:val="center"/>
               <w:cnfStyle w:val="000000000000" w:firstRow="0" w:lastRow="0" w:firstColumn="0" w:lastColumn="0" w:oddVBand="0" w:evenVBand="0" w:oddHBand="0" w:evenHBand="0" w:firstRowFirstColumn="0" w:firstRowLastColumn="0" w:lastRowFirstColumn="0" w:lastRowLastColumn="0"/>
             </w:pPr>
+            <w:proofErr w:type="spellStart"/>
             <w:r>
               <w:t>Nimah</w:t>
             </w:r>
+            <w:proofErr w:type="spellEnd"/>
           </w:p>
         </w:tc>
         <w:tc>
@@ -554,8 +560,79 @@
     <w:p/>
     <w:p/>
     <w:p>
-      <w:r>
-        <w:t>Did high fidelity designs</w:t>
+      <w:pPr>
+        <w:rPr>
+          <w:b/>
+          <w:u w:val="single"/>
+        </w:rPr>
+      </w:pPr>
+      <w:r>
+        <w:rPr>
+          <w:b/>
+          <w:u w:val="single"/>
+        </w:rPr>
+        <w:t>H</w:t>
+      </w:r>
+      <w:r>
+        <w:rPr>
+          <w:b/>
+          <w:u w:val="single"/>
+        </w:rPr>
+        <w:t>igh fidelity designs</w:t>
+      </w:r>
+    </w:p>
+    <w:p/>
+    <w:p>
+      <w:r>
+        <w:t xml:space="preserve">For the design of the website we used colours to the minimum so that there was maximum contrast. Instead of using very bold saturated colours we used </w:t>
+      </w:r>
+      <w:r>
+        <w:t xml:space="preserve">a less saturated green. This was so that the black or white text on top would have a stronger contrast and therefore would be easier for the user to read. In addition, green was a more suitable colour for our website </w:t>
+      </w:r>
+      <w:r>
+        <w:t>as it is particularly calming and relaxing which would make the user feel at ease when learning code. Green also represents growth such as in nature which would reflect the user’s growth in knowledge and learning journey.</w:t>
+      </w:r>
+    </w:p>
+    <w:p>
+      <w:r>
+        <w:t xml:space="preserve">In terms of the typography, we chose sans serif instead of serif for several reasons. Firstly, it is said that </w:t>
+      </w:r>
+      <w:r>
+        <w:t>sans serif has simplified letterforms which is better for readers especially those who are young or have certain visual impairments.</w:t>
+      </w:r>
+      <w:r>
+        <w:t xml:space="preserve"> In addition, this typeface lacks strokes at the ends of letters which makes the font more simplistic</w:t>
+      </w:r>
+      <w:r>
+        <w:t xml:space="preserve"> and clean</w:t>
+      </w:r>
+      <w:r>
+        <w:t xml:space="preserve">. This aids in our tone of </w:t>
+      </w:r>
+      <w:r>
+        <w:t>our</w:t>
+      </w:r>
+      <w:r>
+        <w:t xml:space="preserve"> minimal website as it appears more direct and precise</w:t>
+      </w:r>
+      <w:r>
+        <w:t>.</w:t>
+      </w:r>
+    </w:p>
+    <w:p/>
+    <w:p>
+      <w:bookmarkStart w:id="9" w:name="_GoBack"/>
+      <w:bookmarkEnd w:id="9"/>
+    </w:p>
+    <w:p>
+      <w:r>
+        <w:t>Generated site structure</w:t>
+      </w:r>
+    </w:p>
+    <w:p/>
+    <w:p>
+      <w:r>
+        <w:t>Delegated different pages</w:t>
       </w:r>
     </w:p>
     <w:p>
@@ -567,19 +644,7 @@
         </w:numPr>
       </w:pPr>
       <w:r>
-        <w:t>Hated colours, changed them to green based on the meaning of growth</w:t>
-      </w:r>
-    </w:p>
-    <w:p>
-      <w:pPr>
-        <w:pStyle w:val="ListParagraph"/>
-        <w:numPr>
-          <w:ilvl w:val="1"/>
-          <w:numId w:val="2"/>
-        </w:numPr>
-      </w:pPr>
-      <w:r>
-        <w:t>Talk about colour meanings etc</w:t>
+        <w:t>Coded html for the main page, then did the CSS</w:t>
       </w:r>
     </w:p>
     <w:p>
@@ -591,19 +656,14 @@
         </w:numPr>
       </w:pPr>
       <w:r>
-        <w:t xml:space="preserve">Typography: sans serif instead of serif </w:t>
-      </w:r>
-    </w:p>
-    <w:p/>
-    <w:p>
-      <w:r>
-        <w:t>Generated site structure</w:t>
-      </w:r>
-    </w:p>
-    <w:p/>
-    <w:p>
-      <w:r>
-        <w:t>Delegated different pages</w:t>
+        <w:t>Added fancy JS later</w:t>
+      </w:r>
+    </w:p>
+    <w:p/>
+    <w:p/>
+    <w:p>
+      <w:r>
+        <w:t xml:space="preserve">Accessibility </w:t>
       </w:r>
     </w:p>
     <w:p>
@@ -615,7 +675,7 @@
         </w:numPr>
       </w:pPr>
       <w:r>
-        <w:t>Coded html for the main page, then did the CSS</w:t>
+        <w:t xml:space="preserve">Alt tags </w:t>
       </w:r>
     </w:p>
     <w:p>
@@ -627,14 +687,7 @@
         </w:numPr>
       </w:pPr>
       <w:r>
-        <w:t>Added fancy JS later</w:t>
-      </w:r>
-    </w:p>
-    <w:p/>
-    <w:p/>
-    <w:p>
-      <w:r>
-        <w:t xml:space="preserve">Accessibility </w:t>
+        <w:t>Title tags</w:t>
       </w:r>
     </w:p>
     <w:p>
@@ -645,30 +698,6 @@
           <w:numId w:val="2"/>
         </w:numPr>
       </w:pPr>
-      <w:r>
-        <w:t xml:space="preserve">Alt tags </w:t>
-      </w:r>
-    </w:p>
-    <w:p>
-      <w:pPr>
-        <w:pStyle w:val="ListParagraph"/>
-        <w:numPr>
-          <w:ilvl w:val="0"/>
-          <w:numId w:val="2"/>
-        </w:numPr>
-      </w:pPr>
-      <w:r>
-        <w:t>Title tags</w:t>
-      </w:r>
-    </w:p>
-    <w:p>
-      <w:pPr>
-        <w:pStyle w:val="ListParagraph"/>
-        <w:numPr>
-          <w:ilvl w:val="0"/>
-          <w:numId w:val="2"/>
-        </w:numPr>
-      </w:pPr>
     </w:p>
     <w:p/>
     <w:p>
@@ -725,9 +754,11 @@
           <w:numId w:val="3"/>
         </w:numPr>
       </w:pPr>
+      <w:proofErr w:type="spellStart"/>
       <w:r>
         <w:t>Nav</w:t>
       </w:r>
+      <w:proofErr w:type="spellEnd"/>
     </w:p>
     <w:p>
       <w:pPr>
@@ -738,15 +769,25 @@
         </w:numPr>
       </w:pPr>
       <w:r>
-        <w:t>Slide down scrollTo</w:t>
-      </w:r>
-    </w:p>
-    <w:p/>
-    <w:p/>
-    <w:p>
-      <w:r>
-        <w:t>Testimonial slideys</w:t>
-      </w:r>
+        <w:t xml:space="preserve">Slide down </w:t>
+      </w:r>
+      <w:proofErr w:type="spellStart"/>
+      <w:r>
+        <w:t>scrollTo</w:t>
+      </w:r>
+      <w:proofErr w:type="spellEnd"/>
+    </w:p>
+    <w:p/>
+    <w:p/>
+    <w:p>
+      <w:r>
+        <w:t xml:space="preserve">Testimonial </w:t>
+      </w:r>
+      <w:proofErr w:type="spellStart"/>
+      <w:r>
+        <w:t>slideys</w:t>
+      </w:r>
+      <w:proofErr w:type="spellEnd"/>
     </w:p>
     <w:p/>
     <w:p/>
@@ -767,10 +808,7 @@
         <w:t xml:space="preserve">Bootstrap contact form </w:t>
       </w:r>
     </w:p>
-    <w:p>
-      <w:bookmarkStart w:id="9" w:name="_GoBack"/>
-      <w:bookmarkEnd w:id="9"/>
-    </w:p>
+    <w:p/>
     <w:p/>
     <w:p>
       <w:r>
@@ -809,6 +847,7 @@
         <w:pStyle w:val="Heading1"/>
       </w:pPr>
       <w:r>
+        <w:lastRenderedPageBreak/>
         <w:t>Overall Summary</w:t>
       </w:r>
     </w:p>
@@ -936,7 +975,23 @@
           <w:rFonts w:ascii="Times New Roman" w:hAnsi="Times New Roman" w:cs="Times New Roman"/>
           <w:color w:val="000000"/>
         </w:rPr>
-        <w:t xml:space="preserve">Have you organised and named all your files in an appropriate manner, made use of the title tag and have you commented your code appropriately so it is easy to see what is happening in your code for other developers? </w:t>
+        <w:t xml:space="preserve">Have you organised and named all your files in an appropriate manner, made use of the title tag and have you commented your code </w:t>
+      </w:r>
+      <w:proofErr w:type="gramStart"/>
+      <w:r>
+        <w:rPr>
+          <w:rFonts w:ascii="Times New Roman" w:hAnsi="Times New Roman" w:cs="Times New Roman"/>
+          <w:color w:val="000000"/>
+        </w:rPr>
+        <w:t>appropriately</w:t>
+      </w:r>
+      <w:proofErr w:type="gramEnd"/>
+      <w:r>
+        <w:rPr>
+          <w:rFonts w:ascii="Times New Roman" w:hAnsi="Times New Roman" w:cs="Times New Roman"/>
+          <w:color w:val="000000"/>
+        </w:rPr>
+        <w:t xml:space="preserve"> so it is easy to see what is happening in your code for other developers? </w:t>
       </w:r>
     </w:p>
     <w:p/>
@@ -958,6 +1013,7 @@
         <w:pStyle w:val="Heading2"/>
       </w:pPr>
       <w:r>
+        <w:lastRenderedPageBreak/>
         <w:t>Contribution</w:t>
       </w:r>
     </w:p>
@@ -997,9 +1053,11 @@
             <w:tcW w:w="1802" w:type="dxa"/>
           </w:tcPr>
           <w:p>
+            <w:proofErr w:type="spellStart"/>
             <w:r>
               <w:t>Vincey</w:t>
             </w:r>
+            <w:proofErr w:type="spellEnd"/>
           </w:p>
         </w:tc>
         <w:tc>
@@ -1017,9 +1075,11 @@
             <w:tcW w:w="1802" w:type="dxa"/>
           </w:tcPr>
           <w:p>
+            <w:proofErr w:type="spellStart"/>
             <w:r>
               <w:t>Nimah</w:t>
             </w:r>
+            <w:proofErr w:type="spellEnd"/>
           </w:p>
         </w:tc>
       </w:tr>
@@ -1081,9 +1141,11 @@
             <w:tcW w:w="1802" w:type="dxa"/>
           </w:tcPr>
           <w:p>
+            <w:proofErr w:type="spellStart"/>
             <w:r>
               <w:t>Vincey</w:t>
             </w:r>
+            <w:proofErr w:type="spellEnd"/>
           </w:p>
         </w:tc>
         <w:tc>
@@ -1185,9 +1247,11 @@
             <w:tcW w:w="1802" w:type="dxa"/>
           </w:tcPr>
           <w:p>
+            <w:proofErr w:type="spellStart"/>
             <w:r>
               <w:t>Nimah</w:t>
             </w:r>
+            <w:proofErr w:type="spellEnd"/>
           </w:p>
         </w:tc>
         <w:tc>
@@ -1229,7 +1293,7 @@
 </file>
 
 <file path=word/endnotes.xml><?xml version="1.0" encoding="utf-8"?>
-<w:endnotes xmlns:wpc="http://schemas.microsoft.com/office/word/2010/wordprocessingCanvas" xmlns:mo="http://schemas.microsoft.com/office/mac/office/2008/main" xmlns:mc="http://schemas.openxmlformats.org/markup-compatibility/2006" xmlns:mv="urn:schemas-microsoft-com:mac:vml" xmlns:o="urn:schemas-microsoft-com:office:office" xmlns:r="http://schemas.openxmlformats.org/officeDocument/2006/relationships" xmlns:m="http://schemas.openxmlformats.org/officeDocument/2006/math" xmlns:v="urn:schemas-microsoft-com:vml" xmlns:wp14="http://schemas.microsoft.com/office/word/2010/wordprocessingDrawing" xmlns:wp="http://schemas.openxmlformats.org/drawingml/2006/wordprocessingDrawing" xmlns:w10="urn:schemas-microsoft-com:office:word" xmlns:w="http://schemas.openxmlformats.org/wordprocessingml/2006/main" xmlns:w14="http://schemas.microsoft.com/office/word/2010/wordml" xmlns:w15="http://schemas.microsoft.com/office/word/2012/wordml" xmlns:wpg="http://schemas.microsoft.com/office/word/2010/wordprocessingGroup" xmlns:wpi="http://schemas.microsoft.com/office/word/2010/wordprocessingInk" xmlns:wne="http://schemas.microsoft.com/office/word/2006/wordml" xmlns:wps="http://schemas.microsoft.com/office/word/2010/wordprocessingShape" mc:Ignorable="w14 w15 wp14">
+<w:endnotes xmlns:wpc="http://schemas.microsoft.com/office/word/2010/wordprocessingCanvas" xmlns:cx="http://schemas.microsoft.com/office/drawing/2014/chartex" xmlns:cx1="http://schemas.microsoft.com/office/drawing/2015/9/8/chartex" xmlns:cx2="http://schemas.microsoft.com/office/drawing/2015/10/21/chartex" xmlns:cx3="http://schemas.microsoft.com/office/drawing/2016/5/9/chartex" xmlns:cx4="http://schemas.microsoft.com/office/drawing/2016/5/10/chartex" xmlns:cx5="http://schemas.microsoft.com/office/drawing/2016/5/11/chartex" xmlns:cx6="http://schemas.microsoft.com/office/drawing/2016/5/12/chartex" xmlns:cx7="http://schemas.microsoft.com/office/drawing/2016/5/13/chartex" xmlns:cx8="http://schemas.microsoft.com/office/drawing/2016/5/14/chartex" xmlns:mc="http://schemas.openxmlformats.org/markup-compatibility/2006" xmlns:aink="http://schemas.microsoft.com/office/drawing/2016/ink" xmlns:am3d="http://schemas.microsoft.com/office/drawing/2017/model3d" xmlns:o="urn:schemas-microsoft-com:office:office" xmlns:r="http://schemas.openxmlformats.org/officeDocument/2006/relationships" xmlns:m="http://schemas.openxmlformats.org/officeDocument/2006/math" xmlns:v="urn:schemas-microsoft-com:vml" xmlns:wp14="http://schemas.microsoft.com/office/word/2010/wordprocessingDrawing" xmlns:wp="http://schemas.openxmlformats.org/drawingml/2006/wordprocessingDrawing" xmlns:w10="urn:schemas-microsoft-com:office:word" xmlns:w="http://schemas.openxmlformats.org/wordprocessingml/2006/main" xmlns:w14="http://schemas.microsoft.com/office/word/2010/wordml" xmlns:w15="http://schemas.microsoft.com/office/word/2012/wordml" xmlns:w16cid="http://schemas.microsoft.com/office/word/2016/wordml/cid" xmlns:w16se="http://schemas.microsoft.com/office/word/2015/wordml/symex" xmlns:wpg="http://schemas.microsoft.com/office/word/2010/wordprocessingGroup" xmlns:wpi="http://schemas.microsoft.com/office/word/2010/wordprocessingInk" xmlns:wne="http://schemas.microsoft.com/office/word/2006/wordml" xmlns:wps="http://schemas.microsoft.com/office/word/2010/wordprocessingShape" mc:Ignorable="w14 w15 w16se w16cid wp14">
   <w:endnote w:type="separator" w:id="-1">
     <w:p>
       <w:r>
@@ -1248,7 +1312,7 @@
 </file>
 
 <file path=word/footnotes.xml><?xml version="1.0" encoding="utf-8"?>
-<w:footnotes xmlns:wpc="http://schemas.microsoft.com/office/word/2010/wordprocessingCanvas" xmlns:mo="http://schemas.microsoft.com/office/mac/office/2008/main" xmlns:mc="http://schemas.openxmlformats.org/markup-compatibility/2006" xmlns:mv="urn:schemas-microsoft-com:mac:vml" xmlns:o="urn:schemas-microsoft-com:office:office" xmlns:r="http://schemas.openxmlformats.org/officeDocument/2006/relationships" xmlns:m="http://schemas.openxmlformats.org/officeDocument/2006/math" xmlns:v="urn:schemas-microsoft-com:vml" xmlns:wp14="http://schemas.microsoft.com/office/word/2010/wordprocessingDrawing" xmlns:wp="http://schemas.openxmlformats.org/drawingml/2006/wordprocessingDrawing" xmlns:w10="urn:schemas-microsoft-com:office:word" xmlns:w="http://schemas.openxmlformats.org/wordprocessingml/2006/main" xmlns:w14="http://schemas.microsoft.com/office/word/2010/wordml" xmlns:w15="http://schemas.microsoft.com/office/word/2012/wordml" xmlns:wpg="http://schemas.microsoft.com/office/word/2010/wordprocessingGroup" xmlns:wpi="http://schemas.microsoft.com/office/word/2010/wordprocessingInk" xmlns:wne="http://schemas.microsoft.com/office/word/2006/wordml" xmlns:wps="http://schemas.microsoft.com/office/word/2010/wordprocessingShape" mc:Ignorable="w14 w15 wp14">
+<w:footnotes xmlns:wpc="http://schemas.microsoft.com/office/word/2010/wordprocessingCanvas" xmlns:cx="http://schemas.microsoft.com/office/drawing/2014/chartex" xmlns:cx1="http://schemas.microsoft.com/office/drawing/2015/9/8/chartex" xmlns:cx2="http://schemas.microsoft.com/office/drawing/2015/10/21/chartex" xmlns:cx3="http://schemas.microsoft.com/office/drawing/2016/5/9/chartex" xmlns:cx4="http://schemas.microsoft.com/office/drawing/2016/5/10/chartex" xmlns:cx5="http://schemas.microsoft.com/office/drawing/2016/5/11/chartex" xmlns:cx6="http://schemas.microsoft.com/office/drawing/2016/5/12/chartex" xmlns:cx7="http://schemas.microsoft.com/office/drawing/2016/5/13/chartex" xmlns:cx8="http://schemas.microsoft.com/office/drawing/2016/5/14/chartex" xmlns:mc="http://schemas.openxmlformats.org/markup-compatibility/2006" xmlns:aink="http://schemas.microsoft.com/office/drawing/2016/ink" xmlns:am3d="http://schemas.microsoft.com/office/drawing/2017/model3d" xmlns:o="urn:schemas-microsoft-com:office:office" xmlns:r="http://schemas.openxmlformats.org/officeDocument/2006/relationships" xmlns:m="http://schemas.openxmlformats.org/officeDocument/2006/math" xmlns:v="urn:schemas-microsoft-com:vml" xmlns:wp14="http://schemas.microsoft.com/office/word/2010/wordprocessingDrawing" xmlns:wp="http://schemas.openxmlformats.org/drawingml/2006/wordprocessingDrawing" xmlns:w10="urn:schemas-microsoft-com:office:word" xmlns:w="http://schemas.openxmlformats.org/wordprocessingml/2006/main" xmlns:w14="http://schemas.microsoft.com/office/word/2010/wordml" xmlns:w15="http://schemas.microsoft.com/office/word/2012/wordml" xmlns:w16cid="http://schemas.microsoft.com/office/word/2016/wordml/cid" xmlns:w16se="http://schemas.microsoft.com/office/word/2015/wordml/symex" xmlns:wpg="http://schemas.microsoft.com/office/word/2010/wordprocessingGroup" xmlns:wpi="http://schemas.microsoft.com/office/word/2010/wordprocessingInk" xmlns:wne="http://schemas.microsoft.com/office/word/2006/wordml" xmlns:wps="http://schemas.microsoft.com/office/word/2010/wordprocessingShape" mc:Ignorable="w14 w15 w16se w16cid wp14">
   <w:footnote w:type="separator" w:id="-1">
     <w:p>
       <w:r>
@@ -1267,27 +1331,18 @@
 </file>
 
 <file path=word/header1.xml><?xml version="1.0" encoding="utf-8"?>
-<w:hdr xmlns:wpc="http://schemas.microsoft.com/office/word/2010/wordprocessingCanvas" xmlns:mo="http://schemas.microsoft.com/office/mac/office/2008/main" xmlns:mc="http://schemas.openxmlformats.org/markup-compatibility/2006" xmlns:mv="urn:schemas-microsoft-com:mac:vml" xmlns:o="urn:schemas-microsoft-com:office:office" xmlns:r="http://schemas.openxmlformats.org/officeDocument/2006/relationships" xmlns:m="http://schemas.openxmlformats.org/officeDocument/2006/math" xmlns:v="urn:schemas-microsoft-com:vml" xmlns:wp14="http://schemas.microsoft.com/office/word/2010/wordprocessingDrawing" xmlns:wp="http://schemas.openxmlformats.org/drawingml/2006/wordprocessingDrawing" xmlns:w10="urn:schemas-microsoft-com:office:word" xmlns:w="http://schemas.openxmlformats.org/wordprocessingml/2006/main" xmlns:w14="http://schemas.microsoft.com/office/word/2010/wordml" xmlns:w15="http://schemas.microsoft.com/office/word/2012/wordml" xmlns:wpg="http://schemas.microsoft.com/office/word/2010/wordprocessingGroup" xmlns:wpi="http://schemas.microsoft.com/office/word/2010/wordprocessingInk" xmlns:wne="http://schemas.microsoft.com/office/word/2006/wordml" xmlns:wps="http://schemas.microsoft.com/office/word/2010/wordprocessingShape" mc:Ignorable="w14 w15 wp14">
+<w:hdr xmlns:wpc="http://schemas.microsoft.com/office/word/2010/wordprocessingCanvas" xmlns:cx="http://schemas.microsoft.com/office/drawing/2014/chartex" xmlns:cx1="http://schemas.microsoft.com/office/drawing/2015/9/8/chartex" xmlns:cx2="http://schemas.microsoft.com/office/drawing/2015/10/21/chartex" xmlns:cx3="http://schemas.microsoft.com/office/drawing/2016/5/9/chartex" xmlns:cx4="http://schemas.microsoft.com/office/drawing/2016/5/10/chartex" xmlns:cx5="http://schemas.microsoft.com/office/drawing/2016/5/11/chartex" xmlns:cx6="http://schemas.microsoft.com/office/drawing/2016/5/12/chartex" xmlns:cx7="http://schemas.microsoft.com/office/drawing/2016/5/13/chartex" xmlns:cx8="http://schemas.microsoft.com/office/drawing/2016/5/14/chartex" xmlns:mc="http://schemas.openxmlformats.org/markup-compatibility/2006" xmlns:aink="http://schemas.microsoft.com/office/drawing/2016/ink" xmlns:am3d="http://schemas.microsoft.com/office/drawing/2017/model3d" xmlns:o="urn:schemas-microsoft-com:office:office" xmlns:r="http://schemas.openxmlformats.org/officeDocument/2006/relationships" xmlns:m="http://schemas.openxmlformats.org/officeDocument/2006/math" xmlns:v="urn:schemas-microsoft-com:vml" xmlns:wp14="http://schemas.microsoft.com/office/word/2010/wordprocessingDrawing" xmlns:wp="http://schemas.openxmlformats.org/drawingml/2006/wordprocessingDrawing" xmlns:w10="urn:schemas-microsoft-com:office:word" xmlns:w="http://schemas.openxmlformats.org/wordprocessingml/2006/main" xmlns:w14="http://schemas.microsoft.com/office/word/2010/wordml" xmlns:w15="http://schemas.microsoft.com/office/word/2012/wordml" xmlns:w16cid="http://schemas.microsoft.com/office/word/2016/wordml/cid" xmlns:w16se="http://schemas.microsoft.com/office/word/2015/wordml/symex" xmlns:wpg="http://schemas.microsoft.com/office/word/2010/wordprocessingGroup" xmlns:wpi="http://schemas.microsoft.com/office/word/2010/wordprocessingInk" xmlns:wne="http://schemas.microsoft.com/office/word/2006/wordml" xmlns:wps="http://schemas.microsoft.com/office/word/2010/wordprocessingShape" mc:Ignorable="w14 w15 w16se w16cid wp14">
   <w:p>
     <w:pPr>
       <w:pStyle w:val="Header"/>
-      <w:tabs>
-        <w:tab w:val="clear" w:pos="9026"/>
-        <w:tab w:val="right" w:pos="9020"/>
-      </w:tabs>
       <w:rPr>
         <w:lang w:val="en-AU"/>
         <w:rPrChange w:id="10" w:author="Vincey Au" w:date="2017-12-07T19:17:00Z">
           <w:rPr/>
         </w:rPrChange>
       </w:rPr>
-      <w:pPrChange w:id="11" w:author="Vincey Au" w:date="2017-12-07T19:17:00Z">
-        <w:pPr>
-          <w:pStyle w:val="Header"/>
-        </w:pPr>
-      </w:pPrChange>
     </w:pPr>
-    <w:ins w:id="12" w:author="Vincey Au" w:date="2017-12-07T19:17:00Z">
+    <w:ins w:id="11" w:author="Vincey Au" w:date="2017-12-07T19:17:00Z">
       <w:r>
         <w:rPr>
           <w:lang w:val="en-AU"/>
@@ -1295,7 +1350,7 @@
         <w:t>ECS507</w:t>
       </w:r>
     </w:ins>
-    <w:ins w:id="13" w:author="Vincey Au" w:date="2017-12-07T19:18:00Z">
+    <w:ins w:id="12" w:author="Vincey Au" w:date="2017-12-07T19:18:00Z">
       <w:r>
         <w:rPr>
           <w:lang w:val="en-AU"/>
@@ -1303,7 +1358,7 @@
         <w:t xml:space="preserve"> Deliverable 3</w:t>
       </w:r>
     </w:ins>
-    <w:ins w:id="14" w:author="Vincey Au" w:date="2017-12-07T19:17:00Z">
+    <w:ins w:id="13" w:author="Vincey Au" w:date="2017-12-07T19:17:00Z">
       <w:r>
         <w:rPr>
           <w:lang w:val="en-AU"/>
@@ -1323,8 +1378,8 @@
 </file>
 
 <file path=word/numbering.xml><?xml version="1.0" encoding="utf-8"?>
-<w:numbering xmlns:wpc="http://schemas.microsoft.com/office/word/2010/wordprocessingCanvas" xmlns:mo="http://schemas.microsoft.com/office/mac/office/2008/main" xmlns:mc="http://schemas.openxmlformats.org/markup-compatibility/2006" xmlns:mv="urn:schemas-microsoft-com:mac:vml" xmlns:o="urn:schemas-microsoft-com:office:office" xmlns:r="http://schemas.openxmlformats.org/officeDocument/2006/relationships" xmlns:m="http://schemas.openxmlformats.org/officeDocument/2006/math" xmlns:v="urn:schemas-microsoft-com:vml" xmlns:wp14="http://schemas.microsoft.com/office/word/2010/wordprocessingDrawing" xmlns:wp="http://schemas.openxmlformats.org/drawingml/2006/wordprocessingDrawing" xmlns:w10="urn:schemas-microsoft-com:office:word" xmlns:w="http://schemas.openxmlformats.org/wordprocessingml/2006/main" xmlns:w14="http://schemas.microsoft.com/office/word/2010/wordml" xmlns:w15="http://schemas.microsoft.com/office/word/2012/wordml" xmlns:wpg="http://schemas.microsoft.com/office/word/2010/wordprocessingGroup" xmlns:wpi="http://schemas.microsoft.com/office/word/2010/wordprocessingInk" xmlns:wne="http://schemas.microsoft.com/office/word/2006/wordml" xmlns:wps="http://schemas.microsoft.com/office/word/2010/wordprocessingShape" mc:Ignorable="w14 w15 wp14">
-  <w:abstractNum w:abstractNumId="0">
+<w:numbering xmlns:wpc="http://schemas.microsoft.com/office/word/2010/wordprocessingCanvas" xmlns:cx="http://schemas.microsoft.com/office/drawing/2014/chartex" xmlns:cx1="http://schemas.microsoft.com/office/drawing/2015/9/8/chartex" xmlns:cx2="http://schemas.microsoft.com/office/drawing/2015/10/21/chartex" xmlns:cx3="http://schemas.microsoft.com/office/drawing/2016/5/9/chartex" xmlns:cx4="http://schemas.microsoft.com/office/drawing/2016/5/10/chartex" xmlns:cx5="http://schemas.microsoft.com/office/drawing/2016/5/11/chartex" xmlns:cx6="http://schemas.microsoft.com/office/drawing/2016/5/12/chartex" xmlns:cx7="http://schemas.microsoft.com/office/drawing/2016/5/13/chartex" xmlns:cx8="http://schemas.microsoft.com/office/drawing/2016/5/14/chartex" xmlns:mc="http://schemas.openxmlformats.org/markup-compatibility/2006" xmlns:aink="http://schemas.microsoft.com/office/drawing/2016/ink" xmlns:am3d="http://schemas.microsoft.com/office/drawing/2017/model3d" xmlns:o="urn:schemas-microsoft-com:office:office" xmlns:r="http://schemas.openxmlformats.org/officeDocument/2006/relationships" xmlns:m="http://schemas.openxmlformats.org/officeDocument/2006/math" xmlns:v="urn:schemas-microsoft-com:vml" xmlns:wp14="http://schemas.microsoft.com/office/word/2010/wordprocessingDrawing" xmlns:wp="http://schemas.openxmlformats.org/drawingml/2006/wordprocessingDrawing" xmlns:w10="urn:schemas-microsoft-com:office:word" xmlns:w="http://schemas.openxmlformats.org/wordprocessingml/2006/main" xmlns:w14="http://schemas.microsoft.com/office/word/2010/wordml" xmlns:w15="http://schemas.microsoft.com/office/word/2012/wordml" xmlns:w16cid="http://schemas.microsoft.com/office/word/2016/wordml/cid" xmlns:w16se="http://schemas.microsoft.com/office/word/2015/wordml/symex" xmlns:wpg="http://schemas.microsoft.com/office/word/2010/wordprocessingGroup" xmlns:wpi="http://schemas.microsoft.com/office/word/2010/wordprocessingInk" xmlns:wne="http://schemas.microsoft.com/office/word/2006/wordml" xmlns:wps="http://schemas.microsoft.com/office/word/2010/wordprocessingShape" mc:Ignorable="w14 w15 w16se w16cid wp14">
+  <w:abstractNum w:abstractNumId="0" w15:restartNumberingAfterBreak="0">
     <w:nsid w:val="17C75B3A"/>
     <w:multiLevelType w:val="hybridMultilevel"/>
     <w:tmpl w:val="8BDA98E2"/>
@@ -1437,7 +1492,7 @@
       </w:rPr>
     </w:lvl>
   </w:abstractNum>
-  <w:abstractNum w:abstractNumId="1">
+  <w:abstractNum w:abstractNumId="1" w15:restartNumberingAfterBreak="0">
     <w:nsid w:val="1C1B7190"/>
     <w:multiLevelType w:val="hybridMultilevel"/>
     <w:tmpl w:val="4EDA6D78"/>
@@ -1550,7 +1605,7 @@
       </w:rPr>
     </w:lvl>
   </w:abstractNum>
-  <w:abstractNum w:abstractNumId="2">
+  <w:abstractNum w:abstractNumId="2" w15:restartNumberingAfterBreak="0">
     <w:nsid w:val="1F722174"/>
     <w:multiLevelType w:val="hybridMultilevel"/>
     <w:tmpl w:val="9F3C542C"/>
@@ -1676,7 +1731,7 @@
 </file>
 
 <file path=word/people.xml><?xml version="1.0" encoding="utf-8"?>
-<w15:people xmlns:wpc="http://schemas.microsoft.com/office/word/2010/wordprocessingCanvas" xmlns:mo="http://schemas.microsoft.com/office/mac/office/2008/main" xmlns:mc="http://schemas.openxmlformats.org/markup-compatibility/2006" xmlns:mv="urn:schemas-microsoft-com:mac:vml" xmlns:o="urn:schemas-microsoft-com:office:office" xmlns:r="http://schemas.openxmlformats.org/officeDocument/2006/relationships" xmlns:m="http://schemas.openxmlformats.org/officeDocument/2006/math" xmlns:v="urn:schemas-microsoft-com:vml" xmlns:wp14="http://schemas.microsoft.com/office/word/2010/wordprocessingDrawing" xmlns:wp="http://schemas.openxmlformats.org/drawingml/2006/wordprocessingDrawing" xmlns:w10="urn:schemas-microsoft-com:office:word" xmlns:w="http://schemas.openxmlformats.org/wordprocessingml/2006/main" xmlns:w14="http://schemas.microsoft.com/office/word/2010/wordml" xmlns:w15="http://schemas.microsoft.com/office/word/2012/wordml" xmlns:wpg="http://schemas.microsoft.com/office/word/2010/wordprocessingGroup" xmlns:wpi="http://schemas.microsoft.com/office/word/2010/wordprocessingInk" xmlns:wne="http://schemas.microsoft.com/office/word/2006/wordml" xmlns:wps="http://schemas.microsoft.com/office/word/2010/wordprocessingShape" mc:Ignorable="w14 w15 wp14">
+<w15:people xmlns:wpc="http://schemas.microsoft.com/office/word/2010/wordprocessingCanvas" xmlns:cx="http://schemas.microsoft.com/office/drawing/2014/chartex" xmlns:cx1="http://schemas.microsoft.com/office/drawing/2015/9/8/chartex" xmlns:cx2="http://schemas.microsoft.com/office/drawing/2015/10/21/chartex" xmlns:cx3="http://schemas.microsoft.com/office/drawing/2016/5/9/chartex" xmlns:cx4="http://schemas.microsoft.com/office/drawing/2016/5/10/chartex" xmlns:cx5="http://schemas.microsoft.com/office/drawing/2016/5/11/chartex" xmlns:cx6="http://schemas.microsoft.com/office/drawing/2016/5/12/chartex" xmlns:cx7="http://schemas.microsoft.com/office/drawing/2016/5/13/chartex" xmlns:cx8="http://schemas.microsoft.com/office/drawing/2016/5/14/chartex" xmlns:mc="http://schemas.openxmlformats.org/markup-compatibility/2006" xmlns:aink="http://schemas.microsoft.com/office/drawing/2016/ink" xmlns:am3d="http://schemas.microsoft.com/office/drawing/2017/model3d" xmlns:o="urn:schemas-microsoft-com:office:office" xmlns:r="http://schemas.openxmlformats.org/officeDocument/2006/relationships" xmlns:m="http://schemas.openxmlformats.org/officeDocument/2006/math" xmlns:v="urn:schemas-microsoft-com:vml" xmlns:wp14="http://schemas.microsoft.com/office/word/2010/wordprocessingDrawing" xmlns:wp="http://schemas.openxmlformats.org/drawingml/2006/wordprocessingDrawing" xmlns:w10="urn:schemas-microsoft-com:office:word" xmlns:w="http://schemas.openxmlformats.org/wordprocessingml/2006/main" xmlns:w14="http://schemas.microsoft.com/office/word/2010/wordml" xmlns:w15="http://schemas.microsoft.com/office/word/2012/wordml" xmlns:w16cid="http://schemas.microsoft.com/office/word/2016/wordml/cid" xmlns:w16se="http://schemas.microsoft.com/office/word/2015/wordml/symex" xmlns:wpg="http://schemas.microsoft.com/office/word/2010/wordprocessingGroup" xmlns:wpi="http://schemas.microsoft.com/office/word/2010/wordprocessingInk" xmlns:wne="http://schemas.microsoft.com/office/word/2006/wordml" xmlns:wps="http://schemas.microsoft.com/office/word/2010/wordprocessingShape" mc:Ignorable="w14 w15 w16se w16cid wp14">
   <w15:person w15:author="Vincey Au">
     <w15:presenceInfo w15:providerId="Windows Live" w15:userId="9a285d50801304d3"/>
   </w15:person>
@@ -1684,7 +1739,7 @@
 </file>
 
 <file path=word/styles.xml><?xml version="1.0" encoding="utf-8"?>
-<w:styles xmlns:mc="http://schemas.openxmlformats.org/markup-compatibility/2006" xmlns:r="http://schemas.openxmlformats.org/officeDocument/2006/relationships" xmlns:w="http://schemas.openxmlformats.org/wordprocessingml/2006/main" xmlns:w14="http://schemas.microsoft.com/office/word/2010/wordml" xmlns:w15="http://schemas.microsoft.com/office/word/2012/wordml" mc:Ignorable="w14 w15">
+<w:styles xmlns:mc="http://schemas.openxmlformats.org/markup-compatibility/2006" xmlns:r="http://schemas.openxmlformats.org/officeDocument/2006/relationships" xmlns:w="http://schemas.openxmlformats.org/wordprocessingml/2006/main" xmlns:w14="http://schemas.microsoft.com/office/word/2010/wordml" xmlns:w15="http://schemas.microsoft.com/office/word/2012/wordml" xmlns:w16cid="http://schemas.microsoft.com/office/word/2016/wordml/cid" xmlns:w16se="http://schemas.microsoft.com/office/word/2015/wordml/symex" mc:Ignorable="w14 w15 w16se w16cid">
   <w:docDefaults>
     <w:rPrDefault>
       <w:rPr>
@@ -1696,7 +1751,7 @@
     </w:rPrDefault>
     <w:pPrDefault/>
   </w:docDefaults>
-  <w:latentStyles w:defLockedState="0" w:defUIPriority="99" w:defSemiHidden="0" w:defUnhideWhenUsed="0" w:defQFormat="0" w:count="382">
+  <w:latentStyles w:defLockedState="0" w:defUIPriority="99" w:defSemiHidden="0" w:defUnhideWhenUsed="0" w:defQFormat="0" w:count="375">
     <w:lsdException w:name="Normal" w:uiPriority="0" w:qFormat="1"/>
     <w:lsdException w:name="heading 1" w:uiPriority="9" w:qFormat="1"/>
     <w:lsdException w:name="heading 2" w:semiHidden="1" w:uiPriority="9" w:unhideWhenUsed="1" w:qFormat="1"/>
@@ -1853,15 +1908,6 @@
     <w:lsdException w:name="Balloon Text" w:semiHidden="1" w:unhideWhenUsed="1"/>
     <w:lsdException w:name="Table Grid" w:uiPriority="39"/>
     <w:lsdException w:name="Table Theme" w:semiHidden="1" w:unhideWhenUsed="1"/>
-    <w:lsdException w:name="Note Level 1" w:semiHidden="1" w:unhideWhenUsed="1"/>
-    <w:lsdException w:name="Note Level 2" w:semiHidden="1" w:unhideWhenUsed="1"/>
-    <w:lsdException w:name="Note Level 3" w:semiHidden="1" w:unhideWhenUsed="1"/>
-    <w:lsdException w:name="Note Level 4" w:semiHidden="1" w:unhideWhenUsed="1"/>
-    <w:lsdException w:name="Note Level 5" w:semiHidden="1" w:unhideWhenUsed="1"/>
-    <w:lsdException w:name="Note Level 6" w:semiHidden="1" w:unhideWhenUsed="1"/>
-    <w:lsdException w:name="Note Level 7" w:semiHidden="1" w:unhideWhenUsed="1"/>
-    <w:lsdException w:name="Note Level 8" w:semiHidden="1" w:unhideWhenUsed="1"/>
-    <w:lsdException w:name="Note Level 9" w:semiHidden="1" w:unhideWhenUsed="1"/>
     <w:lsdException w:name="Placeholder Text" w:semiHidden="1"/>
     <w:lsdException w:name="No Spacing" w:uiPriority="1" w:qFormat="1"/>
     <w:lsdException w:name="Light Shading" w:uiPriority="60"/>
@@ -2261,7 +2307,6 @@
     <w:uiPriority w:val="39"/>
     <w:rsid w:val="0076574A"/>
     <w:tblPr>
-      <w:tblInd w:w="0" w:type="dxa"/>
       <w:tblBorders>
         <w:top w:val="single" w:sz="4" w:space="0" w:color="auto"/>
         <w:left w:val="single" w:sz="4" w:space="0" w:color="auto"/>
@@ -2270,12 +2315,6 @@
         <w:insideH w:val="single" w:sz="4" w:space="0" w:color="auto"/>
         <w:insideV w:val="single" w:sz="4" w:space="0" w:color="auto"/>
       </w:tblBorders>
-      <w:tblCellMar>
-        <w:top w:w="0" w:type="dxa"/>
-        <w:left w:w="108" w:type="dxa"/>
-        <w:bottom w:w="0" w:type="dxa"/>
-        <w:right w:w="108" w:type="dxa"/>
-      </w:tblCellMar>
     </w:tblPr>
   </w:style>
   <w:style w:type="table" w:styleId="GridTable1Light">
@@ -2291,7 +2330,6 @@
     <w:tblPr>
       <w:tblStyleRowBandSize w:val="1"/>
       <w:tblStyleColBandSize w:val="1"/>
-      <w:tblInd w:w="0" w:type="dxa"/>
       <w:tblBorders>
         <w:top w:val="single" w:sz="4" w:space="0" w:color="999999" w:themeColor="text1" w:themeTint="66"/>
         <w:left w:val="single" w:sz="4" w:space="0" w:color="999999" w:themeColor="text1" w:themeTint="66"/>
@@ -2300,12 +2338,6 @@
         <w:insideH w:val="single" w:sz="4" w:space="0" w:color="999999" w:themeColor="text1" w:themeTint="66"/>
         <w:insideV w:val="single" w:sz="4" w:space="0" w:color="999999" w:themeColor="text1" w:themeTint="66"/>
       </w:tblBorders>
-      <w:tblCellMar>
-        <w:top w:w="0" w:type="dxa"/>
-        <w:left w:w="108" w:type="dxa"/>
-        <w:bottom w:w="0" w:type="dxa"/>
-        <w:right w:w="108" w:type="dxa"/>
-      </w:tblCellMar>
     </w:tblPr>
     <w:tblStylePr w:type="firstRow">
       <w:rPr>

</xml_diff>

<commit_message>
Commented code and updated report
All the HTML pages have been commented, majority of it is self
documenting (theres a comment at the top saying that it is)

Only the CSS left to comment, committing to show the changes to the
report!

:lipstick:
</commit_message>
<xml_diff>
--- a/report/coursework-3-report.docx
+++ b/report/coursework-3-report.docx
@@ -953,10 +953,7 @@
         <w:t xml:space="preserve"> party - Bootstrap.</w:t>
       </w:r>
     </w:p>
-    <w:p>
-      <w:bookmarkStart w:id="9" w:name="_GoBack"/>
-      <w:bookmarkEnd w:id="9"/>
-    </w:p>
+    <w:p/>
     <w:p>
       <w:r>
         <w:br w:type="page"/>
@@ -1043,43 +1040,249 @@
         <w:t xml:space="preserve">Well-structured and validated HTML and CSS </w:t>
       </w:r>
     </w:p>
-    <w:p>
-      <w:pPr>
-        <w:rPr>
-          <w:rFonts w:ascii="Times" w:hAnsi="Times" w:cs="Times"/>
-          <w:color w:val="000000"/>
-        </w:rPr>
-      </w:pPr>
-      <w:r>
-        <w:rPr>
-          <w:rFonts w:ascii="Times New Roman" w:hAnsi="Times New Roman" w:cs="Times New Roman"/>
-          <w:color w:val="000000"/>
-        </w:rPr>
-        <w:t>Is your code well-structured and easy to read, indented appropriately, have you added relevant meta tags, title tags etc. and does the HTML and the CSS validate to w3c specifications? Do you need to create and use separate CSS files for different types of users? Why? Why not?</w:t>
-      </w:r>
-      <w:r>
-        <w:rPr>
-          <w:rFonts w:ascii="MS Mincho" w:eastAsia="MS Mincho" w:hAnsi="MS Mincho" w:cs="MS Mincho"/>
-          <w:color w:val="000000"/>
-        </w:rPr>
-        <w:t> -</w:t>
-      </w:r>
-      <w:r>
-        <w:rPr>
-          <w:rFonts w:ascii="Times New Roman" w:hAnsi="Times New Roman" w:cs="Times New Roman"/>
-          <w:color w:val="000000"/>
-        </w:rPr>
-        <w:t xml:space="preserve">Have you used code from other sources? Is this really needed? Acknowledge which part of the code comes from which source and justify the reasons. </w:t>
-      </w:r>
-    </w:p>
-    <w:p/>
+    <w:p/>
+    <w:p>
+      <w:bookmarkStart w:id="9" w:name="_GoBack"/>
+      <w:proofErr w:type="spellStart"/>
+      <w:r>
+        <w:t>Int</w:t>
+      </w:r>
+      <w:proofErr w:type="spellEnd"/>
+      <w:r>
+        <w:t xml:space="preserve"> </w:t>
+      </w:r>
+      <w:proofErr w:type="spellStart"/>
+      <w:r>
+        <w:t>elligenc</w:t>
+      </w:r>
+      <w:r>
+        <w:t>e</w:t>
+      </w:r>
+      <w:proofErr w:type="spellEnd"/>
+      <w:r>
+        <w:t xml:space="preserve">; code has been structured in </w:t>
+      </w:r>
+      <w:r>
+        <w:t>a</w:t>
+      </w:r>
+      <w:r>
+        <w:t xml:space="preserve"> </w:t>
+      </w:r>
+      <w:r>
+        <w:t xml:space="preserve">way that makes it easy to read and understand with appropriate indentation that contributes to its </w:t>
+      </w:r>
+      <w:r>
+        <w:t>legibility. The meta tag</w:t>
+      </w:r>
+      <w:r>
+        <w:t>s</w:t>
+      </w:r>
+      <w:r>
+        <w:t xml:space="preserve"> that we have incl</w:t>
+      </w:r>
+      <w:r>
+        <w:t xml:space="preserve">uded is the viewport </w:t>
+      </w:r>
+      <w:proofErr w:type="gramStart"/>
+      <w:r>
+        <w:t>tag ,</w:t>
+      </w:r>
+      <w:proofErr w:type="gramEnd"/>
+      <w:r>
+        <w:t xml:space="preserve"> which</w:t>
+      </w:r>
+      <w:r>
+        <w:t xml:space="preserve"> changes the br</w:t>
+      </w:r>
+      <w:r>
+        <w:t>owser width to match the device</w:t>
+      </w:r>
+      <w:r>
+        <w:t xml:space="preserve"> </w:t>
+      </w:r>
+      <w:r>
+        <w:t>(t</w:t>
+      </w:r>
+      <w:r>
+        <w:t xml:space="preserve">his is essential for a truly </w:t>
+      </w:r>
+      <w:r>
+        <w:t xml:space="preserve">responsive design), and the description meta tag. Other common meta tags such as keywords etc. have been omitted from our code as they are deemed obsolete from most search engines. </w:t>
+      </w:r>
+    </w:p>
+    <w:p/>
+    <w:p>
+      <w:r>
+        <w:t>We use sematic mark-up throughout the HTML to better identify the elements of the page and create a better context for search engines, these include but are not limited to:</w:t>
+      </w:r>
+    </w:p>
+    <w:p/>
+    <w:p>
+      <w:pPr>
+        <w:pStyle w:val="ListParagraph"/>
+        <w:numPr>
+          <w:ilvl w:val="0"/>
+          <w:numId w:val="5"/>
+        </w:numPr>
+      </w:pPr>
+      <w:r>
+        <w:t>title tags</w:t>
+      </w:r>
+    </w:p>
+    <w:p>
+      <w:pPr>
+        <w:pStyle w:val="ListParagraph"/>
+        <w:numPr>
+          <w:ilvl w:val="0"/>
+          <w:numId w:val="5"/>
+        </w:numPr>
+      </w:pPr>
+      <w:r>
+        <w:t>h1, h2 and h3</w:t>
+      </w:r>
+    </w:p>
+    <w:p>
+      <w:pPr>
+        <w:pStyle w:val="ListParagraph"/>
+        <w:numPr>
+          <w:ilvl w:val="0"/>
+          <w:numId w:val="5"/>
+        </w:numPr>
+      </w:pPr>
+      <w:r>
+        <w:t>p</w:t>
+      </w:r>
+    </w:p>
+    <w:p>
+      <w:pPr>
+        <w:pStyle w:val="ListParagraph"/>
+        <w:numPr>
+          <w:ilvl w:val="0"/>
+          <w:numId w:val="5"/>
+        </w:numPr>
+      </w:pPr>
+      <w:r>
+        <w:t xml:space="preserve">a </w:t>
+      </w:r>
+    </w:p>
+    <w:p>
+      <w:pPr>
+        <w:pStyle w:val="ListParagraph"/>
+        <w:numPr>
+          <w:ilvl w:val="0"/>
+          <w:numId w:val="5"/>
+        </w:numPr>
+      </w:pPr>
+      <w:r>
+        <w:t>section</w:t>
+      </w:r>
+    </w:p>
+    <w:p>
+      <w:pPr>
+        <w:pStyle w:val="ListParagraph"/>
+        <w:numPr>
+          <w:ilvl w:val="0"/>
+          <w:numId w:val="5"/>
+        </w:numPr>
+      </w:pPr>
+      <w:proofErr w:type="spellStart"/>
+      <w:r>
+        <w:t>nav</w:t>
+      </w:r>
+      <w:proofErr w:type="spellEnd"/>
+    </w:p>
+    <w:p>
+      <w:pPr>
+        <w:pStyle w:val="ListParagraph"/>
+        <w:numPr>
+          <w:ilvl w:val="0"/>
+          <w:numId w:val="5"/>
+        </w:numPr>
+      </w:pPr>
+      <w:r>
+        <w:t>header</w:t>
+      </w:r>
+    </w:p>
+    <w:p>
+      <w:pPr>
+        <w:pStyle w:val="ListParagraph"/>
+        <w:numPr>
+          <w:ilvl w:val="0"/>
+          <w:numId w:val="5"/>
+        </w:numPr>
+      </w:pPr>
+      <w:r>
+        <w:t>footer</w:t>
+      </w:r>
+    </w:p>
+    <w:p/>
+    <w:p/>
+    <w:p>
+      <w:r>
+        <w:t xml:space="preserve">All of our HTML and CSS validate through the W3C validation service; </w:t>
+      </w:r>
+      <w:proofErr w:type="gramStart"/>
+      <w:r>
+        <w:t>however</w:t>
+      </w:r>
+      <w:proofErr w:type="gramEnd"/>
+      <w:r>
+        <w:t xml:space="preserve"> some errors do still occur as the included bootstrap CSS does have several errors and warning of which we cannot edit. </w:t>
+      </w:r>
+      <w:proofErr w:type="spellStart"/>
+      <w:r>
+        <w:t>Int</w:t>
+      </w:r>
+      <w:proofErr w:type="spellEnd"/>
+      <w:r>
+        <w:t xml:space="preserve"> </w:t>
+      </w:r>
+      <w:proofErr w:type="spellStart"/>
+      <w:r>
+        <w:t>elligence</w:t>
+      </w:r>
+      <w:proofErr w:type="spellEnd"/>
+      <w:r>
+        <w:t xml:space="preserve"> has a single CSS file titled main.css, we chose to have one file as this make the users experience more fluid, 1 file equates to 1 download.</w:t>
+      </w:r>
+    </w:p>
+    <w:p/>
+    <w:p>
+      <w:r>
+        <w:t xml:space="preserve">As mentioned earlier the only place we sourced code from is the login and contact bootstrap </w:t>
+      </w:r>
+      <w:r>
+        <w:rPr>
+          <w:b/>
+        </w:rPr>
+        <w:t xml:space="preserve">(reference here </w:t>
+      </w:r>
+      <w:proofErr w:type="spellStart"/>
+      <w:r>
+        <w:rPr>
+          <w:b/>
+        </w:rPr>
+        <w:t>plz</w:t>
+      </w:r>
+      <w:proofErr w:type="spellEnd"/>
+      <w:r>
+        <w:rPr>
+          <w:b/>
+        </w:rPr>
+        <w:t>).</w:t>
+      </w:r>
+      <w:r>
+        <w:t xml:space="preserve"> We did this as we felt that it would be unrealistic to write the required functions and styles in the time given. These features also need to be reliable and provide a smooth experience of which Bootstrap provided with little effort.</w:t>
+      </w:r>
+    </w:p>
+    <w:bookmarkEnd w:id="9"/>
     <w:p/>
     <w:p>
       <w:pPr>
         <w:pStyle w:val="Heading2"/>
       </w:pPr>
       <w:r>
+        <w:lastRenderedPageBreak/>
         <w:t xml:space="preserve">Organisation and site structure </w:t>
       </w:r>
     </w:p>
@@ -1935,6 +2138,119 @@
       </w:rPr>
     </w:lvl>
   </w:abstractNum>
+  <w:abstractNum w:abstractNumId="4">
+    <w:nsid w:val="71701446"/>
+    <w:multiLevelType w:val="hybridMultilevel"/>
+    <w:tmpl w:val="D1DC9B68"/>
+    <w:lvl w:ilvl="0" w:tplc="08090001">
+      <w:start w:val="1"/>
+      <w:numFmt w:val="bullet"/>
+      <w:lvlText w:val=""/>
+      <w:lvlJc w:val="left"/>
+      <w:pPr>
+        <w:ind w:left="720" w:hanging="360"/>
+      </w:pPr>
+      <w:rPr>
+        <w:rFonts w:ascii="Symbol" w:hAnsi="Symbol" w:hint="default"/>
+      </w:rPr>
+    </w:lvl>
+    <w:lvl w:ilvl="1" w:tplc="08090003" w:tentative="1">
+      <w:start w:val="1"/>
+      <w:numFmt w:val="bullet"/>
+      <w:lvlText w:val="o"/>
+      <w:lvlJc w:val="left"/>
+      <w:pPr>
+        <w:ind w:left="1440" w:hanging="360"/>
+      </w:pPr>
+      <w:rPr>
+        <w:rFonts w:ascii="Courier New" w:hAnsi="Courier New" w:cs="Courier New" w:hint="default"/>
+      </w:rPr>
+    </w:lvl>
+    <w:lvl w:ilvl="2" w:tplc="08090005" w:tentative="1">
+      <w:start w:val="1"/>
+      <w:numFmt w:val="bullet"/>
+      <w:lvlText w:val=""/>
+      <w:lvlJc w:val="left"/>
+      <w:pPr>
+        <w:ind w:left="2160" w:hanging="360"/>
+      </w:pPr>
+      <w:rPr>
+        <w:rFonts w:ascii="Wingdings" w:hAnsi="Wingdings" w:hint="default"/>
+      </w:rPr>
+    </w:lvl>
+    <w:lvl w:ilvl="3" w:tplc="08090001" w:tentative="1">
+      <w:start w:val="1"/>
+      <w:numFmt w:val="bullet"/>
+      <w:lvlText w:val=""/>
+      <w:lvlJc w:val="left"/>
+      <w:pPr>
+        <w:ind w:left="2880" w:hanging="360"/>
+      </w:pPr>
+      <w:rPr>
+        <w:rFonts w:ascii="Symbol" w:hAnsi="Symbol" w:hint="default"/>
+      </w:rPr>
+    </w:lvl>
+    <w:lvl w:ilvl="4" w:tplc="08090003" w:tentative="1">
+      <w:start w:val="1"/>
+      <w:numFmt w:val="bullet"/>
+      <w:lvlText w:val="o"/>
+      <w:lvlJc w:val="left"/>
+      <w:pPr>
+        <w:ind w:left="3600" w:hanging="360"/>
+      </w:pPr>
+      <w:rPr>
+        <w:rFonts w:ascii="Courier New" w:hAnsi="Courier New" w:cs="Courier New" w:hint="default"/>
+      </w:rPr>
+    </w:lvl>
+    <w:lvl w:ilvl="5" w:tplc="08090005" w:tentative="1">
+      <w:start w:val="1"/>
+      <w:numFmt w:val="bullet"/>
+      <w:lvlText w:val=""/>
+      <w:lvlJc w:val="left"/>
+      <w:pPr>
+        <w:ind w:left="4320" w:hanging="360"/>
+      </w:pPr>
+      <w:rPr>
+        <w:rFonts w:ascii="Wingdings" w:hAnsi="Wingdings" w:hint="default"/>
+      </w:rPr>
+    </w:lvl>
+    <w:lvl w:ilvl="6" w:tplc="08090001" w:tentative="1">
+      <w:start w:val="1"/>
+      <w:numFmt w:val="bullet"/>
+      <w:lvlText w:val=""/>
+      <w:lvlJc w:val="left"/>
+      <w:pPr>
+        <w:ind w:left="5040" w:hanging="360"/>
+      </w:pPr>
+      <w:rPr>
+        <w:rFonts w:ascii="Symbol" w:hAnsi="Symbol" w:hint="default"/>
+      </w:rPr>
+    </w:lvl>
+    <w:lvl w:ilvl="7" w:tplc="08090003" w:tentative="1">
+      <w:start w:val="1"/>
+      <w:numFmt w:val="bullet"/>
+      <w:lvlText w:val="o"/>
+      <w:lvlJc w:val="left"/>
+      <w:pPr>
+        <w:ind w:left="5760" w:hanging="360"/>
+      </w:pPr>
+      <w:rPr>
+        <w:rFonts w:ascii="Courier New" w:hAnsi="Courier New" w:cs="Courier New" w:hint="default"/>
+      </w:rPr>
+    </w:lvl>
+    <w:lvl w:ilvl="8" w:tplc="08090005" w:tentative="1">
+      <w:start w:val="1"/>
+      <w:numFmt w:val="bullet"/>
+      <w:lvlText w:val=""/>
+      <w:lvlJc w:val="left"/>
+      <w:pPr>
+        <w:ind w:left="6480" w:hanging="360"/>
+      </w:pPr>
+      <w:rPr>
+        <w:rFonts w:ascii="Wingdings" w:hAnsi="Wingdings" w:hint="default"/>
+      </w:rPr>
+    </w:lvl>
+  </w:abstractNum>
   <w:num w:numId="1">
     <w:abstractNumId w:val="2"/>
   </w:num>
@@ -1946,6 +2262,9 @@
   </w:num>
   <w:num w:numId="4">
     <w:abstractNumId w:val="3"/>
+  </w:num>
+  <w:num w:numId="5">
+    <w:abstractNumId w:val="4"/>
   </w:num>
 </w:numbering>
 </file>

</xml_diff>